<commit_message>
last updategit push origin mastergit push origin master
</commit_message>
<xml_diff>
--- a/Smart_School/certificate/000.docx
+++ b/Smart_School/certificate/000.docx
@@ -260,7 +260,9 @@
               <w:spacing w:after="120"/>
             </w:pPr>
             <w:r>
-              <w:t xml:space="preserve"/>
+              <w:t xml:space="preserve">במחצית זאת למדנו את ספר שמואל, עם מפרשים והרחבנו בהרבה מדרשים,
+הייתה אוירה קדושה,והנאה בלימוד.
+שרה את מיוחדת, בהצלחה!</w:t>
             </w:r>
           </w:p>
         </w:tc>
@@ -365,7 +367,8 @@
               <w:spacing w:after="120"/>
             </w:pPr>
             <w:r>
-              <w:t xml:space="preserve"/>
+              <w:t xml:space="preserve">למדנו במחצית זאת על סוגי המצולעים השונים. כגון ריבוע, משולש, משושה, מעוין וכו'. למדנו כיצד מזהים כל מצולע ומה תכונותיו.
+שרה, את תלמידה מדהימה! המשיכי להצליח בדרכך!</w:t>
             </w:r>
           </w:p>
         </w:tc>
@@ -470,7 +473,9 @@
               <w:spacing w:after="120"/>
             </w:pPr>
             <w:r>
-              <w:t xml:space="preserve"/>
+              <w:t xml:space="preserve">במחצית זאת חזרנו את פעולות חשבון, חיבור, חיסור, כפל וחילוק,
+התמקדנו בעיקר על לוח הכפל, פיתחנו שיטות לימוד רציניות,ולמדנו איך לזכור דברים בע"פ.
+שרה את ילדה מקסימה, יש לך ראש חזק, שיהיה בהצלחה!</w:t>
             </w:r>
           </w:p>
         </w:tc>

</xml_diff>